<commit_message>
Updated RichText Jinja tags from rr/rp to r/q and updated test template
</commit_message>
<xml_diff>
--- a/tests/templates/richtext_paragraph_tpl.docx
+++ b/tests/templates/richtext_paragraph_tpl.docx
@@ -3,56 +3,526 @@
 <w:document xmlns:wpc="http://schemas.microsoft.com/office/word/2010/wordprocessingCanvas" xmlns:cx="http://schemas.microsoft.com/office/drawing/2014/chartex" xmlns:cx1="http://schemas.microsoft.com/office/drawing/2015/9/8/chartex" xmlns:cx2="http://schemas.microsoft.com/office/drawing/2015/10/21/chartex" xmlns:cx3="http://schemas.microsoft.com/office/drawing/2016/5/9/chartex" xmlns:cx4="http://schemas.microsoft.com/office/drawing/2016/5/10/chartex" xmlns:cx5="http://schemas.microsoft.com/office/drawing/2016/5/11/chartex" xmlns:cx6="http://schemas.microsoft.com/office/drawing/2016/5/12/chartex" xmlns:cx7="http://schemas.microsoft.com/office/drawing/2016/5/13/chartex" xmlns:cx8="http://schemas.microsoft.com/office/drawing/2016/5/14/chartex" xmlns:mc="http://schemas.openxmlformats.org/markup-compatibility/2006" xmlns:aink="http://schemas.microsoft.com/office/drawing/2016/ink" xmlns:am3d="http://schemas.microsoft.com/office/drawing/2017/model3d" xmlns:o="urn:schemas-microsoft-com:office:office" xmlns:oel="http://schemas.microsoft.com/office/2019/extlst" xmlns:r="http://schemas.openxmlformats.org/officeDocument/2006/relationships" xmlns:m="http://schemas.openxmlformats.org/officeDocument/2006/math" xmlns:v="urn:schemas-microsoft-com:vml" xmlns:wp14="http://schemas.microsoft.com/office/word/2010/wordprocessingDrawing" xmlns:wp="http://schemas.openxmlformats.org/drawingml/2006/wordprocessingDrawing" xmlns:w10="urn:schemas-microsoft-com:office:word" xmlns:w="http://schemas.openxmlformats.org/wordprocessingml/2006/main" xmlns:w14="http://schemas.microsoft.com/office/word/2010/wordml" xmlns:w15="http://schemas.microsoft.com/office/word/2012/wordml" xmlns:w16cex="http://schemas.microsoft.com/office/word/2018/wordml/cex" xmlns:w16cid="http://schemas.microsoft.com/office/word/2016/wordml/cid" xmlns:w16="http://schemas.microsoft.com/office/word/2018/wordml" xmlns:w16du="http://schemas.microsoft.com/office/word/2023/wordml/word16du" xmlns:w16sdtdh="http://schemas.microsoft.com/office/word/2020/wordml/sdtdatahash" xmlns:w16sdtfl="http://schemas.microsoft.com/office/word/2024/wordml/sdtformatlock" xmlns:w16se="http://schemas.microsoft.com/office/word/2015/wordml/symex" xmlns:wpg="http://schemas.microsoft.com/office/word/2010/wordprocessingGroup" xmlns:wpi="http://schemas.microsoft.com/office/word/2010/wordprocessingInk" xmlns:wne="http://schemas.microsoft.com/office/word/2006/wordml" xmlns:wps="http://schemas.microsoft.com/office/word/2010/wordprocessingShape" mc:Ignorable="w14 w15 w16se w16cid w16 w16cex w16sdtdh w16sdtfl w16du wp14">
   <w:body>
     <w:p>
-      <w:r>
-        <w:t xml:space="preserve">When you want a context variable to have rich text with a specific paragraph style (bullet points </w:t>
-      </w:r>
+      <w:proofErr w:type="spellStart"/>
+      <w:r>
+        <w:t>When</w:t>
+      </w:r>
+      <w:proofErr w:type="spellEnd"/>
+      <w:r>
+        <w:t xml:space="preserve"> </w:t>
+      </w:r>
+      <w:proofErr w:type="spellStart"/>
+      <w:r>
+        <w:t>you</w:t>
+      </w:r>
+      <w:proofErr w:type="spellEnd"/>
+      <w:r>
+        <w:t xml:space="preserve"> </w:t>
+      </w:r>
+      <w:proofErr w:type="spellStart"/>
+      <w:r>
+        <w:t>want</w:t>
+      </w:r>
+      <w:proofErr w:type="spellEnd"/>
+      <w:r>
+        <w:t xml:space="preserve"> a </w:t>
+      </w:r>
+      <w:proofErr w:type="spellStart"/>
+      <w:r>
+        <w:t>context</w:t>
+      </w:r>
+      <w:proofErr w:type="spellEnd"/>
+      <w:r>
+        <w:t xml:space="preserve"> variable to have </w:t>
+      </w:r>
+      <w:proofErr w:type="spellStart"/>
+      <w:r>
+        <w:t>rich</w:t>
+      </w:r>
+      <w:proofErr w:type="spellEnd"/>
+      <w:r>
+        <w:t xml:space="preserve"> </w:t>
+      </w:r>
+      <w:proofErr w:type="spellStart"/>
+      <w:r>
+        <w:t>text</w:t>
+      </w:r>
+      <w:proofErr w:type="spellEnd"/>
+      <w:r>
+        <w:t xml:space="preserve"> </w:t>
+      </w:r>
+      <w:proofErr w:type="spellStart"/>
+      <w:r>
+        <w:t>with</w:t>
+      </w:r>
+      <w:proofErr w:type="spellEnd"/>
+      <w:r>
+        <w:t xml:space="preserve"> a </w:t>
+      </w:r>
+      <w:proofErr w:type="spellStart"/>
+      <w:r>
+        <w:t>specific</w:t>
+      </w:r>
+      <w:proofErr w:type="spellEnd"/>
+      <w:r>
+        <w:t xml:space="preserve"> </w:t>
+      </w:r>
+      <w:proofErr w:type="spellStart"/>
+      <w:r>
+        <w:t>paragraph</w:t>
+      </w:r>
+      <w:proofErr w:type="spellEnd"/>
+      <w:r>
+        <w:t xml:space="preserve"> style (</w:t>
+      </w:r>
+      <w:proofErr w:type="spellStart"/>
+      <w:r>
+        <w:t>bullet</w:t>
+      </w:r>
+      <w:proofErr w:type="spellEnd"/>
+      <w:r>
+        <w:t xml:space="preserve"> </w:t>
+      </w:r>
+      <w:proofErr w:type="gramStart"/>
+      <w:r>
+        <w:t xml:space="preserve">points </w:t>
+      </w:r>
+      <w:r>
+        <w:t>,</w:t>
+      </w:r>
+      <w:proofErr w:type="gramEnd"/>
+      <w:r>
+        <w:t xml:space="preserve"> </w:t>
+      </w:r>
+      <w:r>
+        <w:t xml:space="preserve">line </w:t>
+      </w:r>
+      <w:proofErr w:type="spellStart"/>
+      <w:r>
+        <w:t>width</w:t>
+      </w:r>
+      <w:proofErr w:type="spellEnd"/>
       <w:r>
         <w:t xml:space="preserve">, </w:t>
       </w:r>
-      <w:r>
-        <w:t>line width</w:t>
-      </w:r>
-      <w:r>
-        <w:t>, alignment</w:t>
-      </w:r>
-      <w:r>
-        <w:t xml:space="preserve"> etc) you can define the style in word and set it as the parastyle using RichTextParagraph.</w:t>
+      <w:proofErr w:type="spellStart"/>
+      <w:r>
+        <w:t>alignment</w:t>
+      </w:r>
+      <w:proofErr w:type="spellEnd"/>
+      <w:r>
+        <w:t xml:space="preserve"> </w:t>
+      </w:r>
+      <w:proofErr w:type="spellStart"/>
+      <w:r>
+        <w:t>etc</w:t>
+      </w:r>
+      <w:proofErr w:type="spellEnd"/>
+      <w:r>
+        <w:t xml:space="preserve">) </w:t>
+      </w:r>
+      <w:proofErr w:type="spellStart"/>
+      <w:r>
+        <w:t>you</w:t>
+      </w:r>
+      <w:proofErr w:type="spellEnd"/>
+      <w:r>
+        <w:t xml:space="preserve"> can </w:t>
+      </w:r>
+      <w:proofErr w:type="spellStart"/>
+      <w:r>
+        <w:t>define</w:t>
+      </w:r>
+      <w:proofErr w:type="spellEnd"/>
+      <w:r>
+        <w:t xml:space="preserve"> the style in </w:t>
+      </w:r>
+      <w:proofErr w:type="spellStart"/>
+      <w:r>
+        <w:t>word</w:t>
+      </w:r>
+      <w:proofErr w:type="spellEnd"/>
+      <w:r>
+        <w:t xml:space="preserve"> and set </w:t>
+      </w:r>
+      <w:proofErr w:type="spellStart"/>
+      <w:r>
+        <w:t>it</w:t>
+      </w:r>
+      <w:proofErr w:type="spellEnd"/>
+      <w:r>
+        <w:t xml:space="preserve"> as the </w:t>
+      </w:r>
+      <w:proofErr w:type="spellStart"/>
+      <w:r>
+        <w:t>parastyle</w:t>
+      </w:r>
+      <w:proofErr w:type="spellEnd"/>
+      <w:r>
+        <w:t xml:space="preserve"> </w:t>
+      </w:r>
+      <w:proofErr w:type="spellStart"/>
+      <w:r>
+        <w:t>using</w:t>
+      </w:r>
+      <w:proofErr w:type="spellEnd"/>
+      <w:r>
+        <w:t xml:space="preserve"> </w:t>
+      </w:r>
+      <w:proofErr w:type="spellStart"/>
+      <w:r>
+        <w:t>RichTextParagraph</w:t>
+      </w:r>
+      <w:proofErr w:type="spellEnd"/>
+      <w:r>
+        <w:t>.</w:t>
       </w:r>
     </w:p>
     <w:p>
       <w:r>
-        <w:t>You must use the RichTextParagraph class into your python code (and RichText if you would like character rich text elements like bold, italic etc).</w:t>
+        <w:t xml:space="preserve">You must use the </w:t>
+      </w:r>
+      <w:proofErr w:type="spellStart"/>
+      <w:r>
+        <w:t>RichTextParagraph</w:t>
+      </w:r>
+      <w:proofErr w:type="spellEnd"/>
+      <w:r>
+        <w:t xml:space="preserve"> class </w:t>
+      </w:r>
+      <w:proofErr w:type="spellStart"/>
+      <w:r>
+        <w:t>into</w:t>
+      </w:r>
+      <w:proofErr w:type="spellEnd"/>
+      <w:r>
+        <w:t xml:space="preserve"> </w:t>
+      </w:r>
+      <w:proofErr w:type="spellStart"/>
+      <w:r>
+        <w:t>your</w:t>
+      </w:r>
+      <w:proofErr w:type="spellEnd"/>
+      <w:r>
+        <w:t xml:space="preserve"> python code (and </w:t>
+      </w:r>
+      <w:proofErr w:type="spellStart"/>
+      <w:r>
+        <w:t>RichText</w:t>
+      </w:r>
+      <w:proofErr w:type="spellEnd"/>
+      <w:r>
+        <w:t xml:space="preserve"> if </w:t>
+      </w:r>
+      <w:proofErr w:type="spellStart"/>
+      <w:r>
+        <w:t>you</w:t>
+      </w:r>
+      <w:proofErr w:type="spellEnd"/>
+      <w:r>
+        <w:t xml:space="preserve"> </w:t>
+      </w:r>
+      <w:proofErr w:type="spellStart"/>
+      <w:r>
+        <w:t>would</w:t>
+      </w:r>
+      <w:proofErr w:type="spellEnd"/>
+      <w:r>
+        <w:t xml:space="preserve"> like </w:t>
+      </w:r>
+      <w:proofErr w:type="spellStart"/>
+      <w:r>
+        <w:t>character</w:t>
+      </w:r>
+      <w:proofErr w:type="spellEnd"/>
+      <w:r>
+        <w:t xml:space="preserve"> </w:t>
+      </w:r>
+      <w:proofErr w:type="spellStart"/>
+      <w:r>
+        <w:t>rich</w:t>
+      </w:r>
+      <w:proofErr w:type="spellEnd"/>
+      <w:r>
+        <w:t xml:space="preserve"> </w:t>
+      </w:r>
+      <w:proofErr w:type="spellStart"/>
+      <w:r>
+        <w:t>text</w:t>
+      </w:r>
+      <w:proofErr w:type="spellEnd"/>
+      <w:r>
+        <w:t xml:space="preserve"> </w:t>
+      </w:r>
+      <w:proofErr w:type="spellStart"/>
+      <w:r>
+        <w:t>elements</w:t>
+      </w:r>
+      <w:proofErr w:type="spellEnd"/>
+      <w:r>
+        <w:t xml:space="preserve"> like </w:t>
+      </w:r>
+      <w:proofErr w:type="spellStart"/>
+      <w:r>
+        <w:t>bold</w:t>
+      </w:r>
+      <w:proofErr w:type="spellEnd"/>
+      <w:r>
+        <w:t xml:space="preserve">, </w:t>
+      </w:r>
+      <w:proofErr w:type="spellStart"/>
+      <w:r>
+        <w:t>italic</w:t>
+      </w:r>
+      <w:proofErr w:type="spellEnd"/>
+      <w:r>
+        <w:t xml:space="preserve"> </w:t>
+      </w:r>
+      <w:proofErr w:type="spellStart"/>
+      <w:r>
+        <w:t>etc</w:t>
+      </w:r>
+      <w:proofErr w:type="spellEnd"/>
+      <w:r>
+        <w:t>).</w:t>
       </w:r>
     </w:p>
     <w:p>
       <w:r>
-        <w:t xml:space="preserve">This is useful when you want to format your string with settings beyond what character styles can provide, this is much faster than creating a subdocument. You must use the syntaxe </w:t>
+        <w:t xml:space="preserve">This </w:t>
+      </w:r>
+      <w:proofErr w:type="spellStart"/>
+      <w:r>
+        <w:t>is</w:t>
+      </w:r>
+      <w:proofErr w:type="spellEnd"/>
+      <w:r>
+        <w:t xml:space="preserve"> </w:t>
+      </w:r>
+      <w:proofErr w:type="spellStart"/>
+      <w:r>
+        <w:t>useful</w:t>
+      </w:r>
+      <w:proofErr w:type="spellEnd"/>
+      <w:r>
+        <w:t xml:space="preserve"> </w:t>
+      </w:r>
+      <w:proofErr w:type="spellStart"/>
+      <w:r>
+        <w:t>when</w:t>
+      </w:r>
+      <w:proofErr w:type="spellEnd"/>
+      <w:r>
+        <w:t xml:space="preserve"> </w:t>
+      </w:r>
+      <w:proofErr w:type="spellStart"/>
+      <w:r>
+        <w:t>you</w:t>
+      </w:r>
+      <w:proofErr w:type="spellEnd"/>
+      <w:r>
+        <w:t xml:space="preserve"> </w:t>
+      </w:r>
+      <w:proofErr w:type="spellStart"/>
+      <w:r>
+        <w:t>want</w:t>
+      </w:r>
+      <w:proofErr w:type="spellEnd"/>
+      <w:r>
+        <w:t xml:space="preserve"> to format </w:t>
+      </w:r>
+      <w:proofErr w:type="spellStart"/>
+      <w:r>
+        <w:t>your</w:t>
+      </w:r>
+      <w:proofErr w:type="spellEnd"/>
+      <w:r>
+        <w:t xml:space="preserve"> string </w:t>
+      </w:r>
+      <w:proofErr w:type="spellStart"/>
+      <w:r>
+        <w:t>with</w:t>
+      </w:r>
+      <w:proofErr w:type="spellEnd"/>
+      <w:r>
+        <w:t xml:space="preserve"> settings </w:t>
+      </w:r>
+      <w:proofErr w:type="spellStart"/>
+      <w:r>
+        <w:t>beyond</w:t>
+      </w:r>
+      <w:proofErr w:type="spellEnd"/>
+      <w:r>
+        <w:t xml:space="preserve"> </w:t>
+      </w:r>
+      <w:proofErr w:type="spellStart"/>
+      <w:r>
+        <w:t>what</w:t>
+      </w:r>
+      <w:proofErr w:type="spellEnd"/>
+      <w:r>
+        <w:t xml:space="preserve"> </w:t>
+      </w:r>
+      <w:proofErr w:type="spellStart"/>
+      <w:r>
+        <w:t>character</w:t>
+      </w:r>
+      <w:proofErr w:type="spellEnd"/>
+      <w:r>
+        <w:t xml:space="preserve"> styles can </w:t>
+      </w:r>
+      <w:proofErr w:type="spellStart"/>
+      <w:r>
+        <w:t>provide</w:t>
+      </w:r>
+      <w:proofErr w:type="spellEnd"/>
+      <w:r>
+        <w:t xml:space="preserve">, </w:t>
+      </w:r>
+      <w:proofErr w:type="spellStart"/>
+      <w:r>
+        <w:t>this</w:t>
+      </w:r>
+      <w:proofErr w:type="spellEnd"/>
+      <w:r>
+        <w:t xml:space="preserve"> </w:t>
+      </w:r>
+      <w:proofErr w:type="spellStart"/>
+      <w:r>
+        <w:t>is</w:t>
+      </w:r>
+      <w:proofErr w:type="spellEnd"/>
+      <w:r>
+        <w:t xml:space="preserve"> </w:t>
+      </w:r>
+      <w:proofErr w:type="spellStart"/>
+      <w:r>
+        <w:t>much</w:t>
+      </w:r>
+      <w:proofErr w:type="spellEnd"/>
+      <w:r>
+        <w:t xml:space="preserve"> </w:t>
+      </w:r>
+      <w:proofErr w:type="spellStart"/>
+      <w:r>
+        <w:t>faster</w:t>
+      </w:r>
+      <w:proofErr w:type="spellEnd"/>
+      <w:r>
+        <w:t xml:space="preserve"> </w:t>
+      </w:r>
+      <w:proofErr w:type="spellStart"/>
+      <w:r>
+        <w:t>than</w:t>
+      </w:r>
+      <w:proofErr w:type="spellEnd"/>
+      <w:r>
+        <w:t xml:space="preserve"> </w:t>
+      </w:r>
+      <w:proofErr w:type="spellStart"/>
+      <w:r>
+        <w:t>creating</w:t>
+      </w:r>
+      <w:proofErr w:type="spellEnd"/>
+      <w:r>
+        <w:t xml:space="preserve"> a </w:t>
+      </w:r>
+      <w:proofErr w:type="spellStart"/>
+      <w:r>
+        <w:t>subdocument</w:t>
+      </w:r>
+      <w:proofErr w:type="spellEnd"/>
+      <w:r>
+        <w:t xml:space="preserve">. You </w:t>
+      </w:r>
+      <w:r>
+        <w:t>must use the syntaxe</w:t>
+      </w:r>
+      <w:r>
+        <w:t xml:space="preserve"> </w:t>
       </w:r>
     </w:p>
     <w:p>
       <w:r>
+        <w:rPr>
+          <w:lang w:val="en-GB"/>
+        </w:rPr>
         <w:t>{_{</w:t>
       </w:r>
       <w:r>
-        <w:t>rp</w:t>
-      </w:r>
-      <w:r>
-        <w:t xml:space="preserve"> context_variable }_}</w:t>
+        <w:t>q</w:t>
+      </w:r>
+      <w:r>
+        <w:t xml:space="preserve"> </w:t>
+      </w:r>
+      <w:proofErr w:type="spellStart"/>
+      <w:r>
+        <w:t>context_variable</w:t>
+      </w:r>
+      <w:proofErr w:type="spellEnd"/>
+      <w:r>
+        <w:t xml:space="preserve"> }_}</w:t>
       </w:r>
     </w:p>
     <w:p>
-      <w:r>
-        <w:t xml:space="preserve">Here is an </w:t>
-      </w:r>
-      <w:r>
-        <w:t>example below :</w:t>
+      <w:proofErr w:type="spellStart"/>
+      <w:r>
+        <w:t>Here</w:t>
+      </w:r>
+      <w:proofErr w:type="spellEnd"/>
+      <w:r>
+        <w:t xml:space="preserve"> </w:t>
+      </w:r>
+      <w:proofErr w:type="spellStart"/>
+      <w:r>
+        <w:t>is</w:t>
+      </w:r>
+      <w:proofErr w:type="spellEnd"/>
+      <w:r>
+        <w:t xml:space="preserve"> an </w:t>
+      </w:r>
+      <w:proofErr w:type="spellStart"/>
+      <w:r>
+        <w:t>example</w:t>
+      </w:r>
+      <w:proofErr w:type="spellEnd"/>
+      <w:r>
+        <w:t xml:space="preserve"> </w:t>
+      </w:r>
+      <w:proofErr w:type="spellStart"/>
+      <w:r>
+        <w:t>below</w:t>
+      </w:r>
+      <w:proofErr w:type="spellEnd"/>
+      <w:r>
+        <w:t> :</w:t>
       </w:r>
     </w:p>
     <w:p>
       <w:r>
-        <w:t>{{rp example }}</w:t>
+        <w:t>{{</w:t>
+      </w:r>
+      <w:r>
+        <w:t>q</w:t>
+      </w:r>
+      <w:r>
+        <w:t xml:space="preserve"> </w:t>
+      </w:r>
+      <w:proofErr w:type="spellStart"/>
+      <w:proofErr w:type="gramStart"/>
+      <w:r>
+        <w:t>example</w:t>
+      </w:r>
+      <w:proofErr w:type="spellEnd"/>
+      <w:r>
+        <w:t xml:space="preserve"> }</w:t>
+      </w:r>
+      <w:proofErr w:type="gramEnd"/>
+      <w:r>
+        <w:t>}</w:t>
       </w:r>
     </w:p>
+    <w:p/>
     <w:tbl>
       <w:tblPr>
         <w:tblStyle w:val="TableGrid"/>
@@ -70,9 +540,34 @@
           </w:tcPr>
           <w:p>
             <w:r>
-              <w:t>It even works inside tables</w:t>
+              <w:t xml:space="preserve">It </w:t>
+            </w:r>
+            <w:proofErr w:type="spellStart"/>
+            <w:r>
+              <w:t>even</w:t>
+            </w:r>
+            <w:proofErr w:type="spellEnd"/>
+            <w:r>
+              <w:t xml:space="preserve"> </w:t>
+            </w:r>
+            <w:proofErr w:type="spellStart"/>
+            <w:r>
+              <w:t>works</w:t>
+            </w:r>
+            <w:proofErr w:type="spellEnd"/>
+            <w:r>
+              <w:t xml:space="preserve"> </w:t>
+            </w:r>
+            <w:proofErr w:type="spellStart"/>
+            <w:r>
+              <w:t>inside</w:t>
+            </w:r>
+            <w:proofErr w:type="spellEnd"/>
+            <w:r>
+              <w:t xml:space="preserve"> tables</w:t>
             </w:r>
           </w:p>
+          <w:p/>
         </w:tc>
         <w:tc>
           <w:tcPr>
@@ -94,7 +589,26 @@
           </w:tcPr>
           <w:p>
             <w:r>
-              <w:t>{{rp example }}</w:t>
+              <w:t>{{</w:t>
+            </w:r>
+            <w:r>
+              <w:t>q</w:t>
+            </w:r>
+            <w:r>
+              <w:t xml:space="preserve"> </w:t>
+            </w:r>
+            <w:proofErr w:type="spellStart"/>
+            <w:proofErr w:type="gramStart"/>
+            <w:r>
+              <w:t>example</w:t>
+            </w:r>
+            <w:proofErr w:type="spellEnd"/>
+            <w:r>
+              <w:t xml:space="preserve"> }</w:t>
+            </w:r>
+            <w:proofErr w:type="gramEnd"/>
+            <w:r>
+              <w:t>}</w:t>
             </w:r>
           </w:p>
           <w:p/>
@@ -118,26 +632,90 @@
     </w:tbl>
     <w:p/>
     <w:p>
-      <w:pPr>
-        <w:pStyle w:val="myrichparastyle"/>
-      </w:pPr>
-      <w:r>
-        <w:t>Note :  In this template, the style ‘myrich</w:t>
-      </w:r>
-      <w:r>
-        <w:t>para</w:t>
-      </w:r>
-      <w:r>
-        <w:t>style’ has been defined with Microsoft word.</w:t>
+      <w:r>
+        <w:t xml:space="preserve">Note :  In </w:t>
+      </w:r>
+      <w:proofErr w:type="spellStart"/>
+      <w:r>
+        <w:t>this</w:t>
+      </w:r>
+      <w:proofErr w:type="spellEnd"/>
+      <w:r>
+        <w:t xml:space="preserve"> </w:t>
+      </w:r>
+      <w:proofErr w:type="spellStart"/>
+      <w:r>
+        <w:t>template</w:t>
+      </w:r>
+      <w:proofErr w:type="spellEnd"/>
+      <w:r>
+        <w:t>, the style</w:t>
+      </w:r>
+      <w:r>
+        <w:t>s</w:t>
+      </w:r>
+      <w:r>
+        <w:t xml:space="preserve"> </w:t>
+      </w:r>
+      <w:proofErr w:type="spellStart"/>
+      <w:r>
+        <w:t>used</w:t>
+      </w:r>
+      <w:proofErr w:type="spellEnd"/>
+      <w:r>
+        <w:t xml:space="preserve"> </w:t>
+      </w:r>
+      <w:r>
+        <w:t>ha</w:t>
+      </w:r>
+      <w:r>
+        <w:t>ve</w:t>
+      </w:r>
+      <w:r>
+        <w:t xml:space="preserve"> been </w:t>
+      </w:r>
+      <w:proofErr w:type="spellStart"/>
+      <w:r>
+        <w:t>defined</w:t>
+      </w:r>
+      <w:proofErr w:type="spellEnd"/>
+      <w:r>
+        <w:t xml:space="preserve"> </w:t>
+      </w:r>
+      <w:proofErr w:type="spellStart"/>
+      <w:r>
+        <w:t>with</w:t>
+      </w:r>
+      <w:proofErr w:type="spellEnd"/>
+      <w:r>
+        <w:t xml:space="preserve"> Microsoft </w:t>
+      </w:r>
+      <w:proofErr w:type="spellStart"/>
+      <w:r>
+        <w:t>word</w:t>
+      </w:r>
+      <w:proofErr w:type="spellEnd"/>
+      <w:r>
+        <w:t>.</w:t>
       </w:r>
     </w:p>
     <w:p>
-      <w:pPr>
-        <w:pStyle w:val="myrichparastyle"/>
-      </w:pPr>
-      <w:r>
-        <w:t>Note : Rich Text Paragraph</w:t>
-      </w:r>
+      <w:r>
+        <w:t xml:space="preserve">Note : Rich </w:t>
+      </w:r>
+      <w:proofErr w:type="spellStart"/>
+      <w:r>
+        <w:t>Text</w:t>
+      </w:r>
+      <w:proofErr w:type="spellEnd"/>
+      <w:r>
+        <w:t xml:space="preserve"> </w:t>
+      </w:r>
+      <w:proofErr w:type="spellStart"/>
+      <w:r>
+        <w:t>Paragraph</w:t>
+      </w:r>
+      <w:proofErr w:type="spellEnd"/>
       <w:r>
         <w:t xml:space="preserve"> </w:t>
       </w:r>
@@ -149,24 +727,151 @@
           <w:b/>
           <w:bCs/>
         </w:rPr>
-        <w:t>must be on a new line</w:t>
-      </w:r>
-      <w:r>
-        <w:t xml:space="preserve"> to work, if you add it to the end of a line of text that text will be lost in the rendering proccess.</w:t>
+        <w:t xml:space="preserve">must </w:t>
+      </w:r>
+      <w:proofErr w:type="spellStart"/>
+      <w:r>
+        <w:rPr>
+          <w:b/>
+          <w:bCs/>
+        </w:rPr>
+        <w:t>be</w:t>
+      </w:r>
+      <w:proofErr w:type="spellEnd"/>
+      <w:r>
+        <w:rPr>
+          <w:b/>
+          <w:bCs/>
+        </w:rPr>
+        <w:t xml:space="preserve"> on a new line</w:t>
+      </w:r>
+      <w:r>
+        <w:t xml:space="preserve"> to </w:t>
+      </w:r>
+      <w:proofErr w:type="spellStart"/>
+      <w:r>
+        <w:t>work</w:t>
+      </w:r>
+      <w:proofErr w:type="spellEnd"/>
+      <w:r>
+        <w:t xml:space="preserve">, if </w:t>
+      </w:r>
+      <w:proofErr w:type="spellStart"/>
+      <w:r>
+        <w:t>you</w:t>
+      </w:r>
+      <w:proofErr w:type="spellEnd"/>
+      <w:r>
+        <w:t xml:space="preserve"> </w:t>
+      </w:r>
+      <w:proofErr w:type="spellStart"/>
+      <w:r>
+        <w:t>add</w:t>
+      </w:r>
+      <w:proofErr w:type="spellEnd"/>
+      <w:r>
+        <w:t xml:space="preserve"> </w:t>
+      </w:r>
+      <w:proofErr w:type="spellStart"/>
+      <w:r>
+        <w:t>it</w:t>
+      </w:r>
+      <w:proofErr w:type="spellEnd"/>
+      <w:r>
+        <w:t xml:space="preserve"> to the end of a line of </w:t>
+      </w:r>
+      <w:proofErr w:type="spellStart"/>
+      <w:r>
+        <w:t>text</w:t>
+      </w:r>
+      <w:proofErr w:type="spellEnd"/>
+      <w:r>
+        <w:t xml:space="preserve"> </w:t>
+      </w:r>
+      <w:proofErr w:type="spellStart"/>
+      <w:r>
+        <w:t>that</w:t>
+      </w:r>
+      <w:proofErr w:type="spellEnd"/>
+      <w:r>
+        <w:t xml:space="preserve"> </w:t>
+      </w:r>
+      <w:proofErr w:type="spellStart"/>
+      <w:r>
+        <w:t>text</w:t>
+      </w:r>
+      <w:proofErr w:type="spellEnd"/>
+      <w:r>
+        <w:t xml:space="preserve"> </w:t>
+      </w:r>
+      <w:proofErr w:type="spellStart"/>
+      <w:r>
+        <w:t>will</w:t>
+      </w:r>
+      <w:proofErr w:type="spellEnd"/>
+      <w:r>
+        <w:t xml:space="preserve"> </w:t>
+      </w:r>
+      <w:proofErr w:type="spellStart"/>
+      <w:r>
+        <w:t>be</w:t>
+      </w:r>
+      <w:proofErr w:type="spellEnd"/>
+      <w:r>
+        <w:t xml:space="preserve"> </w:t>
+      </w:r>
+      <w:proofErr w:type="spellStart"/>
+      <w:r>
+        <w:t>lost</w:t>
+      </w:r>
+      <w:proofErr w:type="spellEnd"/>
+      <w:r>
+        <w:t xml:space="preserve"> in the rendering </w:t>
+      </w:r>
+      <w:proofErr w:type="spellStart"/>
+      <w:r>
+        <w:t>proccess</w:t>
+      </w:r>
+      <w:proofErr w:type="spellEnd"/>
+      <w:r>
+        <w:t>.</w:t>
       </w:r>
     </w:p>
     <w:p>
-      <w:r>
-        <w:t xml:space="preserve">( Home tab -&gt; </w:t>
-      </w:r>
-      <w:r>
-        <w:t>Create a style</w:t>
+      <w:proofErr w:type="gramStart"/>
+      <w:r>
+        <w:t>( Home</w:t>
+      </w:r>
+      <w:proofErr w:type="gramEnd"/>
+      <w:r>
+        <w:t xml:space="preserve"> tab -&gt; </w:t>
+      </w:r>
+      <w:proofErr w:type="spellStart"/>
+      <w:r>
+        <w:t>Create</w:t>
+      </w:r>
+      <w:proofErr w:type="spellEnd"/>
+      <w:r>
+        <w:t xml:space="preserve"> a style</w:t>
       </w:r>
       <w:r>
         <w:t xml:space="preserve"> -&gt; </w:t>
       </w:r>
-      <w:r>
-        <w:t xml:space="preserve">Modify button </w:t>
+      <w:proofErr w:type="spellStart"/>
+      <w:r>
+        <w:t>Modify</w:t>
+      </w:r>
+      <w:proofErr w:type="spellEnd"/>
+      <w:r>
+        <w:t xml:space="preserve"> </w:t>
+      </w:r>
+      <w:proofErr w:type="spellStart"/>
+      <w:r>
+        <w:t>button</w:t>
+      </w:r>
+      <w:proofErr w:type="spellEnd"/>
+      <w:r>
+        <w:t xml:space="preserve"> </w:t>
       </w:r>
       <w:r>
         <w:t>)</w:t>
@@ -265,6 +970,180 @@
     </w:lvl>
   </w:abstractNum>
   <w:abstractNum w:abstractNumId="4" w15:restartNumberingAfterBreak="0">
+    <w:nsid w:val="188972B0"/>
+    <w:multiLevelType w:val="hybridMultilevel"/>
+    <w:tmpl w:val="2E6EC006"/>
+    <w:lvl w:ilvl="0" w:tplc="8FE24804">
+      <w:start w:val="1"/>
+      <w:numFmt w:val="decimal"/>
+      <w:pStyle w:val="BasicNumbered"/>
+      <w:lvlText w:val="%1."/>
+      <w:lvlJc w:val="left"/>
+      <w:pPr>
+        <w:ind w:left="720" w:hanging="360"/>
+      </w:pPr>
+    </w:lvl>
+    <w:lvl w:ilvl="1" w:tplc="08090019" w:tentative="1">
+      <w:start w:val="1"/>
+      <w:numFmt w:val="lowerLetter"/>
+      <w:lvlText w:val="%2."/>
+      <w:lvlJc w:val="left"/>
+      <w:pPr>
+        <w:ind w:left="1440" w:hanging="360"/>
+      </w:pPr>
+    </w:lvl>
+    <w:lvl w:ilvl="2" w:tplc="0809001B" w:tentative="1">
+      <w:start w:val="1"/>
+      <w:numFmt w:val="lowerRoman"/>
+      <w:lvlText w:val="%3."/>
+      <w:lvlJc w:val="right"/>
+      <w:pPr>
+        <w:ind w:left="2160" w:hanging="180"/>
+      </w:pPr>
+    </w:lvl>
+    <w:lvl w:ilvl="3" w:tplc="0809000F" w:tentative="1">
+      <w:start w:val="1"/>
+      <w:numFmt w:val="decimal"/>
+      <w:lvlText w:val="%4."/>
+      <w:lvlJc w:val="left"/>
+      <w:pPr>
+        <w:ind w:left="2880" w:hanging="360"/>
+      </w:pPr>
+    </w:lvl>
+    <w:lvl w:ilvl="4" w:tplc="08090019" w:tentative="1">
+      <w:start w:val="1"/>
+      <w:numFmt w:val="lowerLetter"/>
+      <w:lvlText w:val="%5."/>
+      <w:lvlJc w:val="left"/>
+      <w:pPr>
+        <w:ind w:left="3600" w:hanging="360"/>
+      </w:pPr>
+    </w:lvl>
+    <w:lvl w:ilvl="5" w:tplc="0809001B" w:tentative="1">
+      <w:start w:val="1"/>
+      <w:numFmt w:val="lowerRoman"/>
+      <w:lvlText w:val="%6."/>
+      <w:lvlJc w:val="right"/>
+      <w:pPr>
+        <w:ind w:left="4320" w:hanging="180"/>
+      </w:pPr>
+    </w:lvl>
+    <w:lvl w:ilvl="6" w:tplc="0809000F" w:tentative="1">
+      <w:start w:val="1"/>
+      <w:numFmt w:val="decimal"/>
+      <w:lvlText w:val="%7."/>
+      <w:lvlJc w:val="left"/>
+      <w:pPr>
+        <w:ind w:left="5040" w:hanging="360"/>
+      </w:pPr>
+    </w:lvl>
+    <w:lvl w:ilvl="7" w:tplc="08090019" w:tentative="1">
+      <w:start w:val="1"/>
+      <w:numFmt w:val="lowerLetter"/>
+      <w:lvlText w:val="%8."/>
+      <w:lvlJc w:val="left"/>
+      <w:pPr>
+        <w:ind w:left="5760" w:hanging="360"/>
+      </w:pPr>
+    </w:lvl>
+    <w:lvl w:ilvl="8" w:tplc="0809001B" w:tentative="1">
+      <w:start w:val="1"/>
+      <w:numFmt w:val="lowerRoman"/>
+      <w:lvlText w:val="%9."/>
+      <w:lvlJc w:val="right"/>
+      <w:pPr>
+        <w:ind w:left="6480" w:hanging="180"/>
+      </w:pPr>
+    </w:lvl>
+  </w:abstractNum>
+  <w:abstractNum w:abstractNumId="5" w15:restartNumberingAfterBreak="0">
+    <w:nsid w:val="430028B4"/>
+    <w:multiLevelType w:val="hybridMultilevel"/>
+    <w:tmpl w:val="9190C1A0"/>
+    <w:lvl w:ilvl="0" w:tplc="E2D23D18">
+      <w:start w:val="1"/>
+      <w:numFmt w:val="lowerLetter"/>
+      <w:pStyle w:val="alphaBracketNumbering"/>
+      <w:lvlText w:val="%1)"/>
+      <w:lvlJc w:val="left"/>
+      <w:pPr>
+        <w:ind w:left="720" w:hanging="360"/>
+      </w:pPr>
+    </w:lvl>
+    <w:lvl w:ilvl="1" w:tplc="08090019" w:tentative="1">
+      <w:start w:val="1"/>
+      <w:numFmt w:val="lowerLetter"/>
+      <w:lvlText w:val="%2."/>
+      <w:lvlJc w:val="left"/>
+      <w:pPr>
+        <w:ind w:left="1440" w:hanging="360"/>
+      </w:pPr>
+    </w:lvl>
+    <w:lvl w:ilvl="2" w:tplc="0809001B" w:tentative="1">
+      <w:start w:val="1"/>
+      <w:numFmt w:val="lowerRoman"/>
+      <w:lvlText w:val="%3."/>
+      <w:lvlJc w:val="right"/>
+      <w:pPr>
+        <w:ind w:left="2160" w:hanging="180"/>
+      </w:pPr>
+    </w:lvl>
+    <w:lvl w:ilvl="3" w:tplc="0809000F" w:tentative="1">
+      <w:start w:val="1"/>
+      <w:numFmt w:val="decimal"/>
+      <w:lvlText w:val="%4."/>
+      <w:lvlJc w:val="left"/>
+      <w:pPr>
+        <w:ind w:left="2880" w:hanging="360"/>
+      </w:pPr>
+    </w:lvl>
+    <w:lvl w:ilvl="4" w:tplc="08090019" w:tentative="1">
+      <w:start w:val="1"/>
+      <w:numFmt w:val="lowerLetter"/>
+      <w:lvlText w:val="%5."/>
+      <w:lvlJc w:val="left"/>
+      <w:pPr>
+        <w:ind w:left="3600" w:hanging="360"/>
+      </w:pPr>
+    </w:lvl>
+    <w:lvl w:ilvl="5" w:tplc="0809001B" w:tentative="1">
+      <w:start w:val="1"/>
+      <w:numFmt w:val="lowerRoman"/>
+      <w:lvlText w:val="%6."/>
+      <w:lvlJc w:val="right"/>
+      <w:pPr>
+        <w:ind w:left="4320" w:hanging="180"/>
+      </w:pPr>
+    </w:lvl>
+    <w:lvl w:ilvl="6" w:tplc="0809000F" w:tentative="1">
+      <w:start w:val="1"/>
+      <w:numFmt w:val="decimal"/>
+      <w:lvlText w:val="%7."/>
+      <w:lvlJc w:val="left"/>
+      <w:pPr>
+        <w:ind w:left="5040" w:hanging="360"/>
+      </w:pPr>
+    </w:lvl>
+    <w:lvl w:ilvl="7" w:tplc="08090019" w:tentative="1">
+      <w:start w:val="1"/>
+      <w:numFmt w:val="lowerLetter"/>
+      <w:lvlText w:val="%8."/>
+      <w:lvlJc w:val="left"/>
+      <w:pPr>
+        <w:ind w:left="5760" w:hanging="360"/>
+      </w:pPr>
+    </w:lvl>
+    <w:lvl w:ilvl="8" w:tplc="0809001B" w:tentative="1">
+      <w:start w:val="1"/>
+      <w:numFmt w:val="lowerRoman"/>
+      <w:lvlText w:val="%9."/>
+      <w:lvlJc w:val="right"/>
+      <w:pPr>
+        <w:ind w:left="6480" w:hanging="180"/>
+      </w:pPr>
+    </w:lvl>
+  </w:abstractNum>
+  <w:abstractNum w:abstractNumId="6" w15:restartNumberingAfterBreak="0">
     <w:nsid w:val="4F0667A6"/>
     <w:multiLevelType w:val="hybridMultilevel"/>
     <w:tmpl w:val="12D8625E"/>
@@ -391,7 +1270,13 @@
     <w:abstractNumId w:val="2"/>
   </w:num>
   <w:num w:numId="5" w16cid:durableId="48261722">
+    <w:abstractNumId w:val="6"/>
+  </w:num>
+  <w:num w:numId="6" w16cid:durableId="746921919">
     <w:abstractNumId w:val="4"/>
+  </w:num>
+  <w:num w:numId="7" w16cid:durableId="213154942">
+    <w:abstractNumId w:val="5"/>
   </w:num>
 </w:numbering>
 </file>
@@ -1056,6 +1941,276 @@
       </w:tblBorders>
     </w:tblPr>
   </w:style>
+  <w:style w:type="paragraph" w:customStyle="1" w:styleId="createdStyle">
+    <w:name w:val="createdStyle"/>
+    <w:basedOn w:val="Normal"/>
+    <w:link w:val="createdStyleChar"/>
+    <w:qFormat/>
+    <w:rsid w:val="00880BE9"/>
+    <w:pPr>
+      <w:pBdr>
+        <w:top w:val="single" w:sz="4" w:space="1" w:color="auto" w:shadow="1"/>
+        <w:left w:val="single" w:sz="4" w:space="4" w:color="auto" w:shadow="1"/>
+        <w:bottom w:val="single" w:sz="4" w:space="1" w:color="auto" w:shadow="1"/>
+        <w:right w:val="single" w:sz="4" w:space="4" w:color="auto" w:shadow="1"/>
+      </w:pBdr>
+      <w:ind w:left="-227"/>
+      <w:jc w:val="center"/>
+    </w:pPr>
+    <w:rPr>
+      <w:rFonts w:ascii="ADLaM Display" w:hAnsi="ADLaM Display"/>
+      <w:b/>
+      <w:shadow/>
+      <w:sz w:val="24"/>
+    </w:rPr>
+  </w:style>
+  <w:style w:type="character" w:customStyle="1" w:styleId="createdStyleChar">
+    <w:name w:val="createdStyle Char"/>
+    <w:basedOn w:val="DefaultParagraphFont"/>
+    <w:link w:val="createdStyle"/>
+    <w:rsid w:val="00880BE9"/>
+    <w:rPr>
+      <w:rFonts w:ascii="ADLaM Display" w:hAnsi="ADLaM Display"/>
+      <w:b/>
+      <w:shadow/>
+      <w:sz w:val="24"/>
+    </w:rPr>
+  </w:style>
+  <w:style w:type="paragraph" w:customStyle="1" w:styleId="centerAlign">
+    <w:name w:val="centerAlign"/>
+    <w:basedOn w:val="Normal"/>
+    <w:link w:val="centerAlignChar"/>
+    <w:qFormat/>
+    <w:rsid w:val="00CD5BF4"/>
+    <w:pPr>
+      <w:jc w:val="center"/>
+    </w:pPr>
+  </w:style>
+  <w:style w:type="character" w:customStyle="1" w:styleId="centerAlignChar">
+    <w:name w:val="centerAlign Char"/>
+    <w:basedOn w:val="DefaultParagraphFont"/>
+    <w:link w:val="centerAlign"/>
+    <w:rsid w:val="00CD5BF4"/>
+  </w:style>
+  <w:style w:type="paragraph" w:customStyle="1" w:styleId="rightAlign">
+    <w:name w:val="rightAlign"/>
+    <w:basedOn w:val="centerAlign"/>
+    <w:link w:val="rightAlignChar"/>
+    <w:qFormat/>
+    <w:rsid w:val="00CD5BF4"/>
+    <w:pPr>
+      <w:jc w:val="right"/>
+    </w:pPr>
+  </w:style>
+  <w:style w:type="character" w:customStyle="1" w:styleId="rightAlignChar">
+    <w:name w:val="rightAlign Char"/>
+    <w:basedOn w:val="centerAlignChar"/>
+    <w:link w:val="rightAlign"/>
+    <w:rsid w:val="00CD5BF4"/>
+  </w:style>
+  <w:style w:type="paragraph" w:customStyle="1" w:styleId="justifyAlign">
+    <w:name w:val="justifyAlign"/>
+    <w:basedOn w:val="rightAlign"/>
+    <w:link w:val="justifyAlignChar"/>
+    <w:qFormat/>
+    <w:rsid w:val="00CD5BF4"/>
+    <w:pPr>
+      <w:jc w:val="both"/>
+    </w:pPr>
+  </w:style>
+  <w:style w:type="character" w:customStyle="1" w:styleId="justifyAlignChar">
+    <w:name w:val="justifyAlign Char"/>
+    <w:basedOn w:val="rightAlignChar"/>
+    <w:link w:val="justifyAlign"/>
+    <w:rsid w:val="00CD5BF4"/>
+  </w:style>
+  <w:style w:type="paragraph" w:customStyle="1" w:styleId="TightLineSpacing">
+    <w:name w:val="TightLineSpacing"/>
+    <w:basedOn w:val="Normal"/>
+    <w:link w:val="TightLineSpacingChar"/>
+    <w:qFormat/>
+    <w:rsid w:val="00F102B2"/>
+    <w:pPr>
+      <w:spacing w:line="240" w:lineRule="auto"/>
+      <w:contextualSpacing/>
+    </w:pPr>
+  </w:style>
+  <w:style w:type="character" w:customStyle="1" w:styleId="TightLineSpacingChar">
+    <w:name w:val="TightLineSpacing Char"/>
+    <w:basedOn w:val="DefaultParagraphFont"/>
+    <w:link w:val="TightLineSpacing"/>
+    <w:rsid w:val="00F102B2"/>
+  </w:style>
+  <w:style w:type="paragraph" w:customStyle="1" w:styleId="doubleLineSpacing">
+    <w:name w:val="doubleLineSpacing"/>
+    <w:basedOn w:val="Normal"/>
+    <w:link w:val="doubleLineSpacingChar"/>
+    <w:qFormat/>
+    <w:rsid w:val="00CD5BF4"/>
+    <w:pPr>
+      <w:spacing w:line="480" w:lineRule="auto"/>
+    </w:pPr>
+  </w:style>
+  <w:style w:type="character" w:customStyle="1" w:styleId="doubleLineSpacingChar">
+    <w:name w:val="doubleLineSpacing Char"/>
+    <w:basedOn w:val="DefaultParagraphFont"/>
+    <w:link w:val="doubleLineSpacing"/>
+    <w:rsid w:val="00CD5BF4"/>
+  </w:style>
+  <w:style w:type="paragraph" w:customStyle="1" w:styleId="smallIndent">
+    <w:name w:val="smallIndent"/>
+    <w:basedOn w:val="Normal"/>
+    <w:link w:val="smallIndentChar"/>
+    <w:qFormat/>
+    <w:rsid w:val="00CD5BF4"/>
+    <w:pPr>
+      <w:ind w:left="708"/>
+    </w:pPr>
+  </w:style>
+  <w:style w:type="character" w:customStyle="1" w:styleId="smallIndentChar">
+    <w:name w:val="smallIndent Char"/>
+    <w:basedOn w:val="DefaultParagraphFont"/>
+    <w:link w:val="smallIndent"/>
+    <w:rsid w:val="00CD5BF4"/>
+  </w:style>
+  <w:style w:type="paragraph" w:customStyle="1" w:styleId="BasicNumbered">
+    <w:name w:val="BasicNumbered"/>
+    <w:basedOn w:val="Normal"/>
+    <w:link w:val="BasicNumberedChar"/>
+    <w:qFormat/>
+    <w:rsid w:val="00CD5BF4"/>
+    <w:pPr>
+      <w:numPr>
+        <w:numId w:val="6"/>
+      </w:numPr>
+    </w:pPr>
+  </w:style>
+  <w:style w:type="character" w:customStyle="1" w:styleId="BasicNumberedChar">
+    <w:name w:val="BasicNumbered Char"/>
+    <w:basedOn w:val="DefaultParagraphFont"/>
+    <w:link w:val="BasicNumbered"/>
+    <w:rsid w:val="00CD5BF4"/>
+  </w:style>
+  <w:style w:type="paragraph" w:customStyle="1" w:styleId="alphaBracketNumbering">
+    <w:name w:val="alphaBracketNumbering"/>
+    <w:basedOn w:val="Normal"/>
+    <w:link w:val="alphaBracketNumberingChar"/>
+    <w:qFormat/>
+    <w:rsid w:val="00CD5BF4"/>
+    <w:pPr>
+      <w:numPr>
+        <w:numId w:val="7"/>
+      </w:numPr>
+    </w:pPr>
+  </w:style>
+  <w:style w:type="character" w:customStyle="1" w:styleId="alphaBracketNumberingChar">
+    <w:name w:val="alphaBracketNumbering Char"/>
+    <w:basedOn w:val="DefaultParagraphFont"/>
+    <w:link w:val="alphaBracketNumbering"/>
+    <w:rsid w:val="00CD5BF4"/>
+  </w:style>
+  <w:style w:type="paragraph" w:customStyle="1" w:styleId="LineShadingGreen">
+    <w:name w:val="LineShadingGreen"/>
+    <w:basedOn w:val="Normal"/>
+    <w:link w:val="LineShadingGreenChar"/>
+    <w:qFormat/>
+    <w:rsid w:val="00CD5BF4"/>
+    <w:pPr>
+      <w:shd w:val="clear" w:color="auto" w:fill="92D050"/>
+    </w:pPr>
+  </w:style>
+  <w:style w:type="character" w:customStyle="1" w:styleId="LineShadingGreenChar">
+    <w:name w:val="LineShadingGreen Char"/>
+    <w:basedOn w:val="DefaultParagraphFont"/>
+    <w:link w:val="LineShadingGreen"/>
+    <w:rsid w:val="00CD5BF4"/>
+    <w:rPr>
+      <w:shd w:val="clear" w:color="auto" w:fill="92D050"/>
+    </w:rPr>
+  </w:style>
+  <w:style w:type="paragraph" w:styleId="IntenseQuote">
+    <w:name w:val="Intense Quote"/>
+    <w:basedOn w:val="Normal"/>
+    <w:next w:val="Normal"/>
+    <w:link w:val="IntenseQuoteChar"/>
+    <w:uiPriority w:val="30"/>
+    <w:qFormat/>
+    <w:rsid w:val="00FD0C0D"/>
+    <w:pPr>
+      <w:pBdr>
+        <w:top w:val="single" w:sz="4" w:space="10" w:color="4F81BD" w:themeColor="accent1"/>
+        <w:bottom w:val="single" w:sz="4" w:space="10" w:color="4F81BD" w:themeColor="accent1"/>
+      </w:pBdr>
+      <w:spacing w:before="360" w:after="360"/>
+      <w:ind w:left="864" w:right="864"/>
+      <w:jc w:val="center"/>
+    </w:pPr>
+    <w:rPr>
+      <w:i/>
+      <w:iCs/>
+      <w:color w:val="4F81BD" w:themeColor="accent1"/>
+    </w:rPr>
+  </w:style>
+  <w:style w:type="character" w:customStyle="1" w:styleId="IntenseQuoteChar">
+    <w:name w:val="Intense Quote Char"/>
+    <w:basedOn w:val="DefaultParagraphFont"/>
+    <w:link w:val="IntenseQuote"/>
+    <w:uiPriority w:val="30"/>
+    <w:rsid w:val="00FD0C0D"/>
+    <w:rPr>
+      <w:i/>
+      <w:iCs/>
+      <w:color w:val="4F81BD" w:themeColor="accent1"/>
+    </w:rPr>
+  </w:style>
+  <w:style w:type="paragraph" w:styleId="Quote">
+    <w:name w:val="Quote"/>
+    <w:basedOn w:val="Normal"/>
+    <w:next w:val="Normal"/>
+    <w:link w:val="QuoteChar"/>
+    <w:uiPriority w:val="29"/>
+    <w:qFormat/>
+    <w:rsid w:val="00D77014"/>
+    <w:pPr>
+      <w:spacing w:before="200" w:after="160"/>
+      <w:ind w:left="864" w:right="864"/>
+      <w:jc w:val="center"/>
+    </w:pPr>
+    <w:rPr>
+      <w:i/>
+      <w:iCs/>
+      <w:color w:val="404040" w:themeColor="text1" w:themeTint="BF"/>
+    </w:rPr>
+  </w:style>
+  <w:style w:type="character" w:customStyle="1" w:styleId="QuoteChar">
+    <w:name w:val="Quote Char"/>
+    <w:basedOn w:val="DefaultParagraphFont"/>
+    <w:link w:val="Quote"/>
+    <w:uiPriority w:val="29"/>
+    <w:rsid w:val="00D77014"/>
+    <w:rPr>
+      <w:i/>
+      <w:iCs/>
+      <w:color w:val="404040" w:themeColor="text1" w:themeTint="BF"/>
+    </w:rPr>
+  </w:style>
+  <w:style w:type="paragraph" w:customStyle="1" w:styleId="WideLineSpacing">
+    <w:name w:val="WideLineSpacing"/>
+    <w:basedOn w:val="Normal"/>
+    <w:link w:val="WideLineSpacingChar"/>
+    <w:qFormat/>
+    <w:rsid w:val="00FF418E"/>
+    <w:pPr>
+      <w:spacing w:line="480" w:lineRule="auto"/>
+      <w:contextualSpacing/>
+    </w:pPr>
+  </w:style>
+  <w:style w:type="character" w:customStyle="1" w:styleId="WideLineSpacingChar">
+    <w:name w:val="WideLineSpacing Char"/>
+    <w:basedOn w:val="DefaultParagraphFont"/>
+    <w:link w:val="WideLineSpacing"/>
+    <w:rsid w:val="00FF418E"/>
+  </w:style>
 </w:styles>
 </file>
 

</xml_diff>